<commit_message>
Updated HTML with Finlay's transmission chains page
</commit_message>
<xml_diff>
--- a/file.docx
+++ b/file.docx
@@ -478,65 +478,65 @@
                 <w:szCs w:val="22"/>
                 <w:color w:val="000000"/>
               </w:rPr>
-              <w:t xml:space="preserve">1,365</w:t>
-            </w:r>
-          </w:p>
-        </w:tc>
-        <w:tc>
-          <w:tcPr>
-            <w:tcBorders/>
-            <w:shd w:val="clear" w:color="auto" w:fill="F2F2F2"/>
-            <w:tcMar>
-              <w:top w:w="0" w:type="dxa"/>
-              <w:bottom w:w="0" w:type="dxa"/>
-              <w:left w:w="0" w:type="dxa"/>
-              <w:right w:w="0" w:type="dxa"/>
-            </w:tcMar>
-            <w:vAlign w:val="center"/>
-          </w:tcPr>
-          <w:p>
-            <w:pPr>
-              <w:jc w:val="center"/>
-              <w:spacing w:after="100" w:before="100" w:line="240"/>
-              <w:ind w:firstLine="0" w:left="100" w:right="100"/>
-            </w:pPr>
-            <w:r xmlns:w="http://schemas.openxmlformats.org/wordprocessingml/2006/main" xmlns:wp="http://schemas.openxmlformats.org/drawingml/2006/wordprocessingDrawing" xmlns:r="http://schemas.openxmlformats.org/officeDocument/2006/relationships" xmlns:w14="http://schemas.microsoft.com/office/word/2010/wordml">
-              <w:rPr>
-                <w:rFonts w:ascii="Arial" w:hAnsi="Arial" w:eastAsia="Arial" w:cs="Arial"/>
-                <w:sz w:val="22"/>
-                <w:szCs w:val="22"/>
-                <w:color w:val="000000"/>
-              </w:rPr>
-              <w:t xml:space="preserve">580</w:t>
-            </w:r>
-          </w:p>
-        </w:tc>
-        <w:tc>
-          <w:tcPr>
-            <w:tcBorders/>
-            <w:shd w:val="clear" w:color="auto" w:fill="F2F2F2"/>
-            <w:tcMar>
-              <w:top w:w="0" w:type="dxa"/>
-              <w:bottom w:w="0" w:type="dxa"/>
-              <w:left w:w="0" w:type="dxa"/>
-              <w:right w:w="0" w:type="dxa"/>
-            </w:tcMar>
-            <w:vAlign w:val="center"/>
-          </w:tcPr>
-          <w:p>
-            <w:pPr>
-              <w:jc w:val="center"/>
-              <w:spacing w:after="100" w:before="100" w:line="240"/>
-              <w:ind w:firstLine="0" w:left="100" w:right="100"/>
-            </w:pPr>
-            <w:r xmlns:w="http://schemas.openxmlformats.org/wordprocessingml/2006/main" xmlns:wp="http://schemas.openxmlformats.org/drawingml/2006/wordprocessingDrawing" xmlns:r="http://schemas.openxmlformats.org/officeDocument/2006/relationships" xmlns:w14="http://schemas.microsoft.com/office/word/2010/wordml">
-              <w:rPr>
-                <w:rFonts w:ascii="Arial" w:hAnsi="Arial" w:eastAsia="Arial" w:cs="Arial"/>
-                <w:sz w:val="22"/>
-                <w:szCs w:val="22"/>
-                <w:color w:val="000000"/>
-              </w:rPr>
-              <w:t xml:space="preserve">42.5</w:t>
+              <w:t xml:space="preserve">1,364</w:t>
+            </w:r>
+          </w:p>
+        </w:tc>
+        <w:tc>
+          <w:tcPr>
+            <w:tcBorders/>
+            <w:shd w:val="clear" w:color="auto" w:fill="F2F2F2"/>
+            <w:tcMar>
+              <w:top w:w="0" w:type="dxa"/>
+              <w:bottom w:w="0" w:type="dxa"/>
+              <w:left w:w="0" w:type="dxa"/>
+              <w:right w:w="0" w:type="dxa"/>
+            </w:tcMar>
+            <w:vAlign w:val="center"/>
+          </w:tcPr>
+          <w:p>
+            <w:pPr>
+              <w:jc w:val="center"/>
+              <w:spacing w:after="100" w:before="100" w:line="240"/>
+              <w:ind w:firstLine="0" w:left="100" w:right="100"/>
+            </w:pPr>
+            <w:r xmlns:w="http://schemas.openxmlformats.org/wordprocessingml/2006/main" xmlns:wp="http://schemas.openxmlformats.org/drawingml/2006/wordprocessingDrawing" xmlns:r="http://schemas.openxmlformats.org/officeDocument/2006/relationships" xmlns:w14="http://schemas.microsoft.com/office/word/2010/wordml">
+              <w:rPr>
+                <w:rFonts w:ascii="Arial" w:hAnsi="Arial" w:eastAsia="Arial" w:cs="Arial"/>
+                <w:sz w:val="22"/>
+                <w:szCs w:val="22"/>
+                <w:color w:val="000000"/>
+              </w:rPr>
+              <w:t xml:space="preserve">579</w:t>
+            </w:r>
+          </w:p>
+        </w:tc>
+        <w:tc>
+          <w:tcPr>
+            <w:tcBorders/>
+            <w:shd w:val="clear" w:color="auto" w:fill="F2F2F2"/>
+            <w:tcMar>
+              <w:top w:w="0" w:type="dxa"/>
+              <w:bottom w:w="0" w:type="dxa"/>
+              <w:left w:w="0" w:type="dxa"/>
+              <w:right w:w="0" w:type="dxa"/>
+            </w:tcMar>
+            <w:vAlign w:val="center"/>
+          </w:tcPr>
+          <w:p>
+            <w:pPr>
+              <w:jc w:val="center"/>
+              <w:spacing w:after="100" w:before="100" w:line="240"/>
+              <w:ind w:firstLine="0" w:left="100" w:right="100"/>
+            </w:pPr>
+            <w:r xmlns:w="http://schemas.openxmlformats.org/wordprocessingml/2006/main" xmlns:wp="http://schemas.openxmlformats.org/drawingml/2006/wordprocessingDrawing" xmlns:r="http://schemas.openxmlformats.org/officeDocument/2006/relationships" xmlns:w14="http://schemas.microsoft.com/office/word/2010/wordml">
+              <w:rPr>
+                <w:rFonts w:ascii="Arial" w:hAnsi="Arial" w:eastAsia="Arial" w:cs="Arial"/>
+                <w:sz w:val="22"/>
+                <w:szCs w:val="22"/>
+                <w:color w:val="000000"/>
+              </w:rPr>
+              <w:t xml:space="preserve">42.4</w:t>
             </w:r>
           </w:p>
         </w:tc>
@@ -623,7 +623,7 @@
                 <w:szCs w:val="22"/>
                 <w:color w:val="000000"/>
               </w:rPr>
-              <w:t xml:space="preserve">57.5</w:t>
+              <w:t xml:space="preserve">57.6</w:t>
             </w:r>
           </w:p>
         </w:tc>

</xml_diff>

<commit_message>
html update. Tables page
</commit_message>
<xml_diff>
--- a/file.docx
+++ b/file.docx
@@ -35,8 +35,10 @@
         </w:trPr>
         <w:tc>
           <w:tcPr>
-            <w:tcBorders>
-              <w:top w:val="single" w:sz="16" w:space="0" w:color="000000"/>
+            <w:vMerge w:val="restart"/>
+            <w:tcBorders>
+              <w:bottom w:val="single" w:sz="8" w:space="0" w:color="666666"/>
+              <w:top w:val="single" w:sz="16" w:space="0" w:color="666666"/>
             </w:tcBorders>
             <w:shd w:val="clear" w:color="auto" w:fill="FFFFFF"/>
             <w:tcMar>
@@ -67,8 +69,11 @@
         </w:tc>
         <w:tc>
           <w:tcPr>
-            <w:tcBorders>
-              <w:top w:val="single" w:sz="16" w:space="0" w:color="000000"/>
+            <w:vMerge w:val="restart"/>
+            <w:tcBorders>
+              <w:bottom w:val="single" w:sz="8" w:space="0" w:color="666666"/>
+              <w:top w:val="single" w:sz="16" w:space="0" w:color="666666"/>
+              <w:right w:val="single" w:sz="8" w:space="0" w:color="000000"/>
             </w:tcBorders>
             <w:shd w:val="clear" w:color="auto" w:fill="FFFFFF"/>
             <w:tcMar>
@@ -101,7 +106,9 @@
           <w:tcPr>
             <w:gridSpan w:val="3"/>
             <w:tcBorders>
-              <w:top w:val="single" w:sz="16" w:space="0" w:color="000000"/>
+              <w:bottom w:val="single" w:sz="8" w:space="0" w:color="666666"/>
+              <w:top w:val="single" w:sz="16" w:space="0" w:color="666666"/>
+              <w:left w:val="single" w:sz="8" w:space="0" w:color="000000"/>
             </w:tcBorders>
             <w:shd w:val="clear" w:color="auto" w:fill="FFFFFF"/>
             <w:tcMar>
@@ -134,7 +141,9 @@
           <w:tcPr>
             <w:gridSpan w:val="3"/>
             <w:tcBorders>
-              <w:top w:val="single" w:sz="16" w:space="0" w:color="000000"/>
+              <w:bottom w:val="single" w:sz="8" w:space="0" w:color="666666"/>
+              <w:top w:val="single" w:sz="16" w:space="0" w:color="666666"/>
+              <w:left w:val="single" w:sz="8" w:space="0" w:color="000000"/>
             </w:tcBorders>
             <w:shd w:val="clear" w:color="auto" w:fill="FFFFFF"/>
             <w:tcMar>
@@ -172,8 +181,10 @@
         </w:trPr>
         <w:tc>
           <w:tcPr>
-            <w:tcBorders>
-              <w:bottom w:val="single" w:sz="16" w:space="0" w:color="000000"/>
+            <w:vMerge/>
+            <w:tcBorders>
+              <w:bottom w:val="single" w:sz="16" w:space="0" w:color="666666"/>
+              <w:top w:val="single" w:sz="8" w:space="0" w:color="666666"/>
             </w:tcBorders>
             <w:shd w:val="clear" w:color="auto" w:fill="FFFFFF"/>
             <w:tcMar>
@@ -190,21 +201,15 @@
               <w:spacing w:after="100" w:before="100" w:line="240"/>
               <w:ind w:firstLine="0" w:left="100" w:right="100"/>
             </w:pPr>
-            <w:r xmlns:w="http://schemas.openxmlformats.org/wordprocessingml/2006/main" xmlns:wp="http://schemas.openxmlformats.org/drawingml/2006/wordprocessingDrawing" xmlns:r="http://schemas.openxmlformats.org/officeDocument/2006/relationships" xmlns:w14="http://schemas.microsoft.com/office/word/2010/wordml">
-              <w:rPr>
-                <w:rFonts w:ascii="Arial" w:hAnsi="Arial" w:eastAsia="Arial" w:cs="Arial"/>
-                <w:sz w:val="22"/>
-                <w:szCs w:val="22"/>
-                <w:color w:val="000000"/>
-              </w:rPr>
-              <w:t xml:space="preserve"/>
-            </w:r>
-          </w:p>
-        </w:tc>
-        <w:tc>
-          <w:tcPr>
-            <w:tcBorders>
-              <w:bottom w:val="single" w:sz="16" w:space="0" w:color="000000"/>
+          </w:p>
+        </w:tc>
+        <w:tc>
+          <w:tcPr>
+            <w:vMerge/>
+            <w:tcBorders>
+              <w:bottom w:val="single" w:sz="16" w:space="0" w:color="666666"/>
+              <w:top w:val="single" w:sz="8" w:space="0" w:color="666666"/>
+              <w:right w:val="single" w:sz="8" w:space="0" w:color="000000"/>
             </w:tcBorders>
             <w:shd w:val="clear" w:color="auto" w:fill="FFFFFF"/>
             <w:tcMar>
@@ -221,21 +226,14 @@
               <w:spacing w:after="100" w:before="100" w:line="240"/>
               <w:ind w:firstLine="0" w:left="100" w:right="100"/>
             </w:pPr>
-            <w:r xmlns:w="http://schemas.openxmlformats.org/wordprocessingml/2006/main" xmlns:wp="http://schemas.openxmlformats.org/drawingml/2006/wordprocessingDrawing" xmlns:r="http://schemas.openxmlformats.org/officeDocument/2006/relationships" xmlns:w14="http://schemas.microsoft.com/office/word/2010/wordml">
-              <w:rPr>
-                <w:rFonts w:ascii="Arial" w:hAnsi="Arial" w:eastAsia="Arial" w:cs="Arial"/>
-                <w:sz w:val="22"/>
-                <w:szCs w:val="22"/>
-                <w:color w:val="000000"/>
-              </w:rPr>
-              <w:t xml:space="preserve"/>
-            </w:r>
-          </w:p>
-        </w:tc>
-        <w:tc>
-          <w:tcPr>
-            <w:tcBorders>
-              <w:bottom w:val="single" w:sz="16" w:space="0" w:color="000000"/>
+          </w:p>
+        </w:tc>
+        <w:tc>
+          <w:tcPr>
+            <w:tcBorders>
+              <w:bottom w:val="single" w:sz="16" w:space="0" w:color="666666"/>
+              <w:top w:val="single" w:sz="8" w:space="0" w:color="666666"/>
+              <w:left w:val="single" w:sz="8" w:space="0" w:color="000000"/>
             </w:tcBorders>
             <w:shd w:val="clear" w:color="auto" w:fill="FFFFFF"/>
             <w:tcMar>
@@ -266,7 +264,8 @@
         <w:tc>
           <w:tcPr>
             <w:tcBorders>
-              <w:bottom w:val="single" w:sz="16" w:space="0" w:color="000000"/>
+              <w:bottom w:val="single" w:sz="16" w:space="0" w:color="666666"/>
+              <w:top w:val="single" w:sz="8" w:space="0" w:color="666666"/>
             </w:tcBorders>
             <w:shd w:val="clear" w:color="auto" w:fill="FFFFFF"/>
             <w:tcMar>
@@ -297,7 +296,9 @@
         <w:tc>
           <w:tcPr>
             <w:tcBorders>
-              <w:bottom w:val="single" w:sz="16" w:space="0" w:color="000000"/>
+              <w:bottom w:val="single" w:sz="16" w:space="0" w:color="666666"/>
+              <w:top w:val="single" w:sz="8" w:space="0" w:color="666666"/>
+              <w:right w:val="single" w:sz="8" w:space="0" w:color="000000"/>
             </w:tcBorders>
             <w:shd w:val="clear" w:color="auto" w:fill="FFFFFF"/>
             <w:tcMar>
@@ -328,7 +329,9 @@
         <w:tc>
           <w:tcPr>
             <w:tcBorders>
-              <w:bottom w:val="single" w:sz="16" w:space="0" w:color="000000"/>
+              <w:bottom w:val="single" w:sz="16" w:space="0" w:color="666666"/>
+              <w:top w:val="single" w:sz="8" w:space="0" w:color="666666"/>
+              <w:left w:val="single" w:sz="8" w:space="0" w:color="000000"/>
             </w:tcBorders>
             <w:shd w:val="clear" w:color="auto" w:fill="FFFFFF"/>
             <w:tcMar>
@@ -359,7 +362,8 @@
         <w:tc>
           <w:tcPr>
             <w:tcBorders>
-              <w:bottom w:val="single" w:sz="16" w:space="0" w:color="000000"/>
+              <w:bottom w:val="single" w:sz="16" w:space="0" w:color="666666"/>
+              <w:top w:val="single" w:sz="8" w:space="0" w:color="666666"/>
             </w:tcBorders>
             <w:shd w:val="clear" w:color="auto" w:fill="FFFFFF"/>
             <w:tcMar>
@@ -390,7 +394,8 @@
         <w:tc>
           <w:tcPr>
             <w:tcBorders>
-              <w:bottom w:val="single" w:sz="16" w:space="0" w:color="000000"/>
+              <w:bottom w:val="single" w:sz="16" w:space="0" w:color="666666"/>
+              <w:top w:val="single" w:sz="8" w:space="0" w:color="666666"/>
             </w:tcBorders>
             <w:shd w:val="clear" w:color="auto" w:fill="FFFFFF"/>
             <w:tcMar>
@@ -449,7 +454,69 @@
                 <w:szCs w:val="22"/>
                 <w:color w:val="000000"/>
               </w:rPr>
-              <w:t xml:space="preserve">Port Hospital</w:t>
+              <w:t xml:space="preserve">St. Mark's Maternity Hospital (SMMH)</w:t>
+            </w:r>
+          </w:p>
+        </w:tc>
+        <w:tc>
+          <w:tcPr>
+            <w:tcBorders>
+              <w:right w:val="single" w:sz="8" w:space="0" w:color="000000"/>
+            </w:tcBorders>
+            <w:shd w:val="clear" w:color="auto" w:fill="F2F2F2"/>
+            <w:tcMar>
+              <w:top w:w="0" w:type="dxa"/>
+              <w:bottom w:w="0" w:type="dxa"/>
+              <w:left w:w="0" w:type="dxa"/>
+              <w:right w:w="0" w:type="dxa"/>
+            </w:tcMar>
+            <w:vAlign w:val="center"/>
+          </w:tcPr>
+          <w:p>
+            <w:pPr>
+              <w:jc w:val="center"/>
+              <w:spacing w:after="100" w:before="100" w:line="240"/>
+              <w:ind w:firstLine="0" w:left="100" w:right="100"/>
+            </w:pPr>
+            <w:r xmlns:w="http://schemas.openxmlformats.org/wordprocessingml/2006/main" xmlns:wp="http://schemas.openxmlformats.org/drawingml/2006/wordprocessingDrawing" xmlns:r="http://schemas.openxmlformats.org/officeDocument/2006/relationships" xmlns:w14="http://schemas.microsoft.com/office/word/2010/wordml">
+              <w:rPr>
+                <w:rFonts w:ascii="Arial" w:hAnsi="Arial" w:eastAsia="Arial" w:cs="Arial"/>
+                <w:sz w:val="22"/>
+                <w:szCs w:val="22"/>
+                <w:color w:val="000000"/>
+              </w:rPr>
+              <w:t xml:space="preserve">325</w:t>
+            </w:r>
+          </w:p>
+        </w:tc>
+        <w:tc>
+          <w:tcPr>
+            <w:tcBorders>
+              <w:left w:val="single" w:sz="8" w:space="0" w:color="000000"/>
+            </w:tcBorders>
+            <w:shd w:val="clear" w:color="auto" w:fill="F2F2F2"/>
+            <w:tcMar>
+              <w:top w:w="0" w:type="dxa"/>
+              <w:bottom w:w="0" w:type="dxa"/>
+              <w:left w:w="0" w:type="dxa"/>
+              <w:right w:w="0" w:type="dxa"/>
+            </w:tcMar>
+            <w:vAlign w:val="center"/>
+          </w:tcPr>
+          <w:p>
+            <w:pPr>
+              <w:jc w:val="center"/>
+              <w:spacing w:after="100" w:before="100" w:line="240"/>
+              <w:ind w:firstLine="0" w:left="100" w:right="100"/>
+            </w:pPr>
+            <w:r xmlns:w="http://schemas.openxmlformats.org/wordprocessingml/2006/main" xmlns:wp="http://schemas.openxmlformats.org/drawingml/2006/wordprocessingDrawing" xmlns:r="http://schemas.openxmlformats.org/officeDocument/2006/relationships" xmlns:w14="http://schemas.microsoft.com/office/word/2010/wordml">
+              <w:rPr>
+                <w:rFonts w:ascii="Arial" w:hAnsi="Arial" w:eastAsia="Arial" w:cs="Arial"/>
+                <w:sz w:val="22"/>
+                <w:szCs w:val="22"/>
+                <w:color w:val="000000"/>
+              </w:rPr>
+              <w:t xml:space="preserve">126</w:t>
             </w:r>
           </w:p>
         </w:tc>
@@ -478,7 +545,69 @@
                 <w:szCs w:val="22"/>
                 <w:color w:val="000000"/>
               </w:rPr>
-              <w:t xml:space="preserve">1,364</w:t>
+              <w:t xml:space="preserve">38.8</w:t>
+            </w:r>
+          </w:p>
+        </w:tc>
+        <w:tc>
+          <w:tcPr>
+            <w:tcBorders>
+              <w:right w:val="single" w:sz="8" w:space="0" w:color="000000"/>
+            </w:tcBorders>
+            <w:shd w:val="clear" w:color="auto" w:fill="F2F2F2"/>
+            <w:tcMar>
+              <w:top w:w="0" w:type="dxa"/>
+              <w:bottom w:w="0" w:type="dxa"/>
+              <w:left w:w="0" w:type="dxa"/>
+              <w:right w:w="0" w:type="dxa"/>
+            </w:tcMar>
+            <w:vAlign w:val="center"/>
+          </w:tcPr>
+          <w:p>
+            <w:pPr>
+              <w:jc w:val="center"/>
+              <w:spacing w:after="100" w:before="100" w:line="240"/>
+              <w:ind w:firstLine="0" w:left="100" w:right="100"/>
+            </w:pPr>
+            <w:r xmlns:w="http://schemas.openxmlformats.org/wordprocessingml/2006/main" xmlns:wp="http://schemas.openxmlformats.org/drawingml/2006/wordprocessingDrawing" xmlns:r="http://schemas.openxmlformats.org/officeDocument/2006/relationships" xmlns:w14="http://schemas.microsoft.com/office/word/2010/wordml">
+              <w:rPr>
+                <w:rFonts w:ascii="Arial" w:hAnsi="Arial" w:eastAsia="Arial" w:cs="Arial"/>
+                <w:sz w:val="22"/>
+                <w:szCs w:val="22"/>
+                <w:color w:val="000000"/>
+              </w:rPr>
+              <w:t xml:space="preserve">22.0</w:t>
+            </w:r>
+          </w:p>
+        </w:tc>
+        <w:tc>
+          <w:tcPr>
+            <w:tcBorders>
+              <w:left w:val="single" w:sz="8" w:space="0" w:color="000000"/>
+            </w:tcBorders>
+            <w:shd w:val="clear" w:color="auto" w:fill="F2F2F2"/>
+            <w:tcMar>
+              <w:top w:w="0" w:type="dxa"/>
+              <w:bottom w:w="0" w:type="dxa"/>
+              <w:left w:w="0" w:type="dxa"/>
+              <w:right w:w="0" w:type="dxa"/>
+            </w:tcMar>
+            <w:vAlign w:val="center"/>
+          </w:tcPr>
+          <w:p>
+            <w:pPr>
+              <w:jc w:val="center"/>
+              <w:spacing w:after="100" w:before="100" w:line="240"/>
+              <w:ind w:firstLine="0" w:left="100" w:right="100"/>
+            </w:pPr>
+            <w:r xmlns:w="http://schemas.openxmlformats.org/wordprocessingml/2006/main" xmlns:wp="http://schemas.openxmlformats.org/drawingml/2006/wordprocessingDrawing" xmlns:r="http://schemas.openxmlformats.org/officeDocument/2006/relationships" xmlns:w14="http://schemas.microsoft.com/office/word/2010/wordml">
+              <w:rPr>
+                <w:rFonts w:ascii="Arial" w:hAnsi="Arial" w:eastAsia="Arial" w:cs="Arial"/>
+                <w:sz w:val="22"/>
+                <w:szCs w:val="22"/>
+                <w:color w:val="000000"/>
+              </w:rPr>
+              <w:t xml:space="preserve">199</w:t>
             </w:r>
           </w:p>
         </w:tc>
@@ -507,123 +636,7 @@
                 <w:szCs w:val="22"/>
                 <w:color w:val="000000"/>
               </w:rPr>
-              <w:t xml:space="preserve">579</w:t>
-            </w:r>
-          </w:p>
-        </w:tc>
-        <w:tc>
-          <w:tcPr>
-            <w:tcBorders/>
-            <w:shd w:val="clear" w:color="auto" w:fill="F2F2F2"/>
-            <w:tcMar>
-              <w:top w:w="0" w:type="dxa"/>
-              <w:bottom w:w="0" w:type="dxa"/>
-              <w:left w:w="0" w:type="dxa"/>
-              <w:right w:w="0" w:type="dxa"/>
-            </w:tcMar>
-            <w:vAlign w:val="center"/>
-          </w:tcPr>
-          <w:p>
-            <w:pPr>
-              <w:jc w:val="center"/>
-              <w:spacing w:after="100" w:before="100" w:line="240"/>
-              <w:ind w:firstLine="0" w:left="100" w:right="100"/>
-            </w:pPr>
-            <w:r xmlns:w="http://schemas.openxmlformats.org/wordprocessingml/2006/main" xmlns:wp="http://schemas.openxmlformats.org/drawingml/2006/wordprocessingDrawing" xmlns:r="http://schemas.openxmlformats.org/officeDocument/2006/relationships" xmlns:w14="http://schemas.microsoft.com/office/word/2010/wordml">
-              <w:rPr>
-                <w:rFonts w:ascii="Arial" w:hAnsi="Arial" w:eastAsia="Arial" w:cs="Arial"/>
-                <w:sz w:val="22"/>
-                <w:szCs w:val="22"/>
-                <w:color w:val="000000"/>
-              </w:rPr>
-              <w:t xml:space="preserve">42.4</w:t>
-            </w:r>
-          </w:p>
-        </w:tc>
-        <w:tc>
-          <w:tcPr>
-            <w:tcBorders/>
-            <w:shd w:val="clear" w:color="auto" w:fill="F2F2F2"/>
-            <w:tcMar>
-              <w:top w:w="0" w:type="dxa"/>
-              <w:bottom w:w="0" w:type="dxa"/>
-              <w:left w:w="0" w:type="dxa"/>
-              <w:right w:w="0" w:type="dxa"/>
-            </w:tcMar>
-            <w:vAlign w:val="center"/>
-          </w:tcPr>
-          <w:p>
-            <w:pPr>
-              <w:jc w:val="center"/>
-              <w:spacing w:after="100" w:before="100" w:line="240"/>
-              <w:ind w:firstLine="0" w:left="100" w:right="100"/>
-            </w:pPr>
-            <w:r xmlns:w="http://schemas.openxmlformats.org/wordprocessingml/2006/main" xmlns:wp="http://schemas.openxmlformats.org/drawingml/2006/wordprocessingDrawing" xmlns:r="http://schemas.openxmlformats.org/officeDocument/2006/relationships" xmlns:w14="http://schemas.microsoft.com/office/word/2010/wordml">
-              <w:rPr>
-                <w:rFonts w:ascii="Arial" w:hAnsi="Arial" w:eastAsia="Arial" w:cs="Arial"/>
-                <w:sz w:val="22"/>
-                <w:szCs w:val="22"/>
-                <w:color w:val="000000"/>
-              </w:rPr>
-              <w:t xml:space="preserve">21.0</w:t>
-            </w:r>
-          </w:p>
-        </w:tc>
-        <w:tc>
-          <w:tcPr>
-            <w:tcBorders/>
-            <w:shd w:val="clear" w:color="auto" w:fill="F2F2F2"/>
-            <w:tcMar>
-              <w:top w:w="0" w:type="dxa"/>
-              <w:bottom w:w="0" w:type="dxa"/>
-              <w:left w:w="0" w:type="dxa"/>
-              <w:right w:w="0" w:type="dxa"/>
-            </w:tcMar>
-            <w:vAlign w:val="center"/>
-          </w:tcPr>
-          <w:p>
-            <w:pPr>
-              <w:jc w:val="center"/>
-              <w:spacing w:after="100" w:before="100" w:line="240"/>
-              <w:ind w:firstLine="0" w:left="100" w:right="100"/>
-            </w:pPr>
-            <w:r xmlns:w="http://schemas.openxmlformats.org/wordprocessingml/2006/main" xmlns:wp="http://schemas.openxmlformats.org/drawingml/2006/wordprocessingDrawing" xmlns:r="http://schemas.openxmlformats.org/officeDocument/2006/relationships" xmlns:w14="http://schemas.microsoft.com/office/word/2010/wordml">
-              <w:rPr>
-                <w:rFonts w:ascii="Arial" w:hAnsi="Arial" w:eastAsia="Arial" w:cs="Arial"/>
-                <w:sz w:val="22"/>
-                <w:szCs w:val="22"/>
-                <w:color w:val="000000"/>
-              </w:rPr>
-              <w:t xml:space="preserve">785</w:t>
-            </w:r>
-          </w:p>
-        </w:tc>
-        <w:tc>
-          <w:tcPr>
-            <w:tcBorders/>
-            <w:shd w:val="clear" w:color="auto" w:fill="F2F2F2"/>
-            <w:tcMar>
-              <w:top w:w="0" w:type="dxa"/>
-              <w:bottom w:w="0" w:type="dxa"/>
-              <w:left w:w="0" w:type="dxa"/>
-              <w:right w:w="0" w:type="dxa"/>
-            </w:tcMar>
-            <w:vAlign w:val="center"/>
-          </w:tcPr>
-          <w:p>
-            <w:pPr>
-              <w:jc w:val="center"/>
-              <w:spacing w:after="100" w:before="100" w:line="240"/>
-              <w:ind w:firstLine="0" w:left="100" w:right="100"/>
-            </w:pPr>
-            <w:r xmlns:w="http://schemas.openxmlformats.org/wordprocessingml/2006/main" xmlns:wp="http://schemas.openxmlformats.org/drawingml/2006/wordprocessingDrawing" xmlns:r="http://schemas.openxmlformats.org/officeDocument/2006/relationships" xmlns:w14="http://schemas.microsoft.com/office/word/2010/wordml">
-              <w:rPr>
-                <w:rFonts w:ascii="Arial" w:hAnsi="Arial" w:eastAsia="Arial" w:cs="Arial"/>
-                <w:sz w:val="22"/>
-                <w:szCs w:val="22"/>
-                <w:color w:val="000000"/>
-              </w:rPr>
-              <w:t xml:space="preserve">57.6</w:t>
+              <w:t xml:space="preserve">61.2</w:t>
             </w:r>
           </w:p>
         </w:tc>
@@ -687,7 +700,69 @@
                 <w:szCs w:val="22"/>
                 <w:color w:val="000000"/>
               </w:rPr>
-              <w:t xml:space="preserve">Military Hospital</w:t>
+              <w:t xml:space="preserve">Central Hospital</w:t>
+            </w:r>
+          </w:p>
+        </w:tc>
+        <w:tc>
+          <w:tcPr>
+            <w:tcBorders>
+              <w:right w:val="single" w:sz="8" w:space="0" w:color="000000"/>
+            </w:tcBorders>
+            <w:shd w:val="clear" w:color="auto" w:fill="F2F2F2"/>
+            <w:tcMar>
+              <w:top w:w="0" w:type="dxa"/>
+              <w:bottom w:w="0" w:type="dxa"/>
+              <w:left w:w="0" w:type="dxa"/>
+              <w:right w:w="0" w:type="dxa"/>
+            </w:tcMar>
+            <w:vAlign w:val="center"/>
+          </w:tcPr>
+          <w:p>
+            <w:pPr>
+              <w:jc w:val="center"/>
+              <w:spacing w:after="100" w:before="100" w:line="240"/>
+              <w:ind w:firstLine="0" w:left="100" w:right="100"/>
+            </w:pPr>
+            <w:r xmlns:w="http://schemas.openxmlformats.org/wordprocessingml/2006/main" xmlns:wp="http://schemas.openxmlformats.org/drawingml/2006/wordprocessingDrawing" xmlns:r="http://schemas.openxmlformats.org/officeDocument/2006/relationships" xmlns:w14="http://schemas.microsoft.com/office/word/2010/wordml">
+              <w:rPr>
+                <w:rFonts w:ascii="Arial" w:hAnsi="Arial" w:eastAsia="Arial" w:cs="Arial"/>
+                <w:sz w:val="22"/>
+                <w:szCs w:val="22"/>
+                <w:color w:val="000000"/>
+              </w:rPr>
+              <w:t xml:space="preserve">358</w:t>
+            </w:r>
+          </w:p>
+        </w:tc>
+        <w:tc>
+          <w:tcPr>
+            <w:tcBorders>
+              <w:left w:val="single" w:sz="8" w:space="0" w:color="000000"/>
+            </w:tcBorders>
+            <w:shd w:val="clear" w:color="auto" w:fill="F2F2F2"/>
+            <w:tcMar>
+              <w:top w:w="0" w:type="dxa"/>
+              <w:bottom w:w="0" w:type="dxa"/>
+              <w:left w:w="0" w:type="dxa"/>
+              <w:right w:w="0" w:type="dxa"/>
+            </w:tcMar>
+            <w:vAlign w:val="center"/>
+          </w:tcPr>
+          <w:p>
+            <w:pPr>
+              <w:jc w:val="center"/>
+              <w:spacing w:after="100" w:before="100" w:line="240"/>
+              <w:ind w:firstLine="0" w:left="100" w:right="100"/>
+            </w:pPr>
+            <w:r xmlns:w="http://schemas.openxmlformats.org/wordprocessingml/2006/main" xmlns:wp="http://schemas.openxmlformats.org/drawingml/2006/wordprocessingDrawing" xmlns:r="http://schemas.openxmlformats.org/officeDocument/2006/relationships" xmlns:w14="http://schemas.microsoft.com/office/word/2010/wordml">
+              <w:rPr>
+                <w:rFonts w:ascii="Arial" w:hAnsi="Arial" w:eastAsia="Arial" w:cs="Arial"/>
+                <w:sz w:val="22"/>
+                <w:szCs w:val="22"/>
+                <w:color w:val="000000"/>
+              </w:rPr>
+              <w:t xml:space="preserve">165</w:t>
             </w:r>
           </w:p>
         </w:tc>
@@ -716,7 +791,69 @@
                 <w:szCs w:val="22"/>
                 <w:color w:val="000000"/>
               </w:rPr>
-              <w:t xml:space="preserve">708</w:t>
+              <w:t xml:space="preserve">46.1</w:t>
+            </w:r>
+          </w:p>
+        </w:tc>
+        <w:tc>
+          <w:tcPr>
+            <w:tcBorders>
+              <w:right w:val="single" w:sz="8" w:space="0" w:color="000000"/>
+            </w:tcBorders>
+            <w:shd w:val="clear" w:color="auto" w:fill="F2F2F2"/>
+            <w:tcMar>
+              <w:top w:w="0" w:type="dxa"/>
+              <w:bottom w:w="0" w:type="dxa"/>
+              <w:left w:w="0" w:type="dxa"/>
+              <w:right w:w="0" w:type="dxa"/>
+            </w:tcMar>
+            <w:vAlign w:val="center"/>
+          </w:tcPr>
+          <w:p>
+            <w:pPr>
+              <w:jc w:val="center"/>
+              <w:spacing w:after="100" w:before="100" w:line="240"/>
+              <w:ind w:firstLine="0" w:left="100" w:right="100"/>
+            </w:pPr>
+            <w:r xmlns:w="http://schemas.openxmlformats.org/wordprocessingml/2006/main" xmlns:wp="http://schemas.openxmlformats.org/drawingml/2006/wordprocessingDrawing" xmlns:r="http://schemas.openxmlformats.org/officeDocument/2006/relationships" xmlns:w14="http://schemas.microsoft.com/office/word/2010/wordml">
+              <w:rPr>
+                <w:rFonts w:ascii="Arial" w:hAnsi="Arial" w:eastAsia="Arial" w:cs="Arial"/>
+                <w:sz w:val="22"/>
+                <w:szCs w:val="22"/>
+                <w:color w:val="000000"/>
+              </w:rPr>
+              <w:t xml:space="preserve">22.0</w:t>
+            </w:r>
+          </w:p>
+        </w:tc>
+        <w:tc>
+          <w:tcPr>
+            <w:tcBorders>
+              <w:left w:val="single" w:sz="8" w:space="0" w:color="000000"/>
+            </w:tcBorders>
+            <w:shd w:val="clear" w:color="auto" w:fill="F2F2F2"/>
+            <w:tcMar>
+              <w:top w:w="0" w:type="dxa"/>
+              <w:bottom w:w="0" w:type="dxa"/>
+              <w:left w:w="0" w:type="dxa"/>
+              <w:right w:w="0" w:type="dxa"/>
+            </w:tcMar>
+            <w:vAlign w:val="center"/>
+          </w:tcPr>
+          <w:p>
+            <w:pPr>
+              <w:jc w:val="center"/>
+              <w:spacing w:after="100" w:before="100" w:line="240"/>
+              <w:ind w:firstLine="0" w:left="100" w:right="100"/>
+            </w:pPr>
+            <w:r xmlns:w="http://schemas.openxmlformats.org/wordprocessingml/2006/main" xmlns:wp="http://schemas.openxmlformats.org/drawingml/2006/wordprocessingDrawing" xmlns:r="http://schemas.openxmlformats.org/officeDocument/2006/relationships" xmlns:w14="http://schemas.microsoft.com/office/word/2010/wordml">
+              <w:rPr>
+                <w:rFonts w:ascii="Arial" w:hAnsi="Arial" w:eastAsia="Arial" w:cs="Arial"/>
+                <w:sz w:val="22"/>
+                <w:szCs w:val="22"/>
+                <w:color w:val="000000"/>
+              </w:rPr>
+              <w:t xml:space="preserve">193</w:t>
             </w:r>
           </w:p>
         </w:tc>
@@ -745,7 +882,7 @@
                 <w:szCs w:val="22"/>
                 <w:color w:val="000000"/>
               </w:rPr>
-              <w:t xml:space="preserve">309</w:t>
+              <w:t xml:space="preserve">53.9</w:t>
             </w:r>
           </w:p>
         </w:tc>
@@ -774,123 +911,7 @@
                 <w:szCs w:val="22"/>
                 <w:color w:val="000000"/>
               </w:rPr>
-              <w:t xml:space="preserve">43.6</w:t>
-            </w:r>
-          </w:p>
-        </w:tc>
-        <w:tc>
-          <w:tcPr>
-            <w:tcBorders/>
-            <w:shd w:val="clear" w:color="auto" w:fill="F2F2F2"/>
-            <w:tcMar>
-              <w:top w:w="0" w:type="dxa"/>
-              <w:bottom w:w="0" w:type="dxa"/>
-              <w:left w:w="0" w:type="dxa"/>
-              <w:right w:w="0" w:type="dxa"/>
-            </w:tcMar>
-            <w:vAlign w:val="center"/>
-          </w:tcPr>
-          <w:p>
-            <w:pPr>
-              <w:jc w:val="center"/>
-              <w:spacing w:after="100" w:before="100" w:line="240"/>
-              <w:ind w:firstLine="0" w:left="100" w:right="100"/>
-            </w:pPr>
-            <w:r xmlns:w="http://schemas.openxmlformats.org/wordprocessingml/2006/main" xmlns:wp="http://schemas.openxmlformats.org/drawingml/2006/wordprocessingDrawing" xmlns:r="http://schemas.openxmlformats.org/officeDocument/2006/relationships" xmlns:w14="http://schemas.microsoft.com/office/word/2010/wordml">
-              <w:rPr>
-                <w:rFonts w:ascii="Arial" w:hAnsi="Arial" w:eastAsia="Arial" w:cs="Arial"/>
-                <w:sz w:val="22"/>
-                <w:szCs w:val="22"/>
-                <w:color w:val="000000"/>
-              </w:rPr>
               <w:t xml:space="preserve">22.0</w:t>
-            </w:r>
-          </w:p>
-        </w:tc>
-        <w:tc>
-          <w:tcPr>
-            <w:tcBorders/>
-            <w:shd w:val="clear" w:color="auto" w:fill="F2F2F2"/>
-            <w:tcMar>
-              <w:top w:w="0" w:type="dxa"/>
-              <w:bottom w:w="0" w:type="dxa"/>
-              <w:left w:w="0" w:type="dxa"/>
-              <w:right w:w="0" w:type="dxa"/>
-            </w:tcMar>
-            <w:vAlign w:val="center"/>
-          </w:tcPr>
-          <w:p>
-            <w:pPr>
-              <w:jc w:val="center"/>
-              <w:spacing w:after="100" w:before="100" w:line="240"/>
-              <w:ind w:firstLine="0" w:left="100" w:right="100"/>
-            </w:pPr>
-            <w:r xmlns:w="http://schemas.openxmlformats.org/wordprocessingml/2006/main" xmlns:wp="http://schemas.openxmlformats.org/drawingml/2006/wordprocessingDrawing" xmlns:r="http://schemas.openxmlformats.org/officeDocument/2006/relationships" xmlns:w14="http://schemas.microsoft.com/office/word/2010/wordml">
-              <w:rPr>
-                <w:rFonts w:ascii="Arial" w:hAnsi="Arial" w:eastAsia="Arial" w:cs="Arial"/>
-                <w:sz w:val="22"/>
-                <w:szCs w:val="22"/>
-                <w:color w:val="000000"/>
-              </w:rPr>
-              <w:t xml:space="preserve">399</w:t>
-            </w:r>
-          </w:p>
-        </w:tc>
-        <w:tc>
-          <w:tcPr>
-            <w:tcBorders/>
-            <w:shd w:val="clear" w:color="auto" w:fill="F2F2F2"/>
-            <w:tcMar>
-              <w:top w:w="0" w:type="dxa"/>
-              <w:bottom w:w="0" w:type="dxa"/>
-              <w:left w:w="0" w:type="dxa"/>
-              <w:right w:w="0" w:type="dxa"/>
-            </w:tcMar>
-            <w:vAlign w:val="center"/>
-          </w:tcPr>
-          <w:p>
-            <w:pPr>
-              <w:jc w:val="center"/>
-              <w:spacing w:after="100" w:before="100" w:line="240"/>
-              <w:ind w:firstLine="0" w:left="100" w:right="100"/>
-            </w:pPr>
-            <w:r xmlns:w="http://schemas.openxmlformats.org/wordprocessingml/2006/main" xmlns:wp="http://schemas.openxmlformats.org/drawingml/2006/wordprocessingDrawing" xmlns:r="http://schemas.openxmlformats.org/officeDocument/2006/relationships" xmlns:w14="http://schemas.microsoft.com/office/word/2010/wordml">
-              <w:rPr>
-                <w:rFonts w:ascii="Arial" w:hAnsi="Arial" w:eastAsia="Arial" w:cs="Arial"/>
-                <w:sz w:val="22"/>
-                <w:szCs w:val="22"/>
-                <w:color w:val="000000"/>
-              </w:rPr>
-              <w:t xml:space="preserve">56.4</w:t>
-            </w:r>
-          </w:p>
-        </w:tc>
-        <w:tc>
-          <w:tcPr>
-            <w:tcBorders/>
-            <w:shd w:val="clear" w:color="auto" w:fill="F2F2F2"/>
-            <w:tcMar>
-              <w:top w:w="0" w:type="dxa"/>
-              <w:bottom w:w="0" w:type="dxa"/>
-              <w:left w:w="0" w:type="dxa"/>
-              <w:right w:w="0" w:type="dxa"/>
-            </w:tcMar>
-            <w:vAlign w:val="center"/>
-          </w:tcPr>
-          <w:p>
-            <w:pPr>
-              <w:jc w:val="center"/>
-              <w:spacing w:after="100" w:before="100" w:line="240"/>
-              <w:ind w:firstLine="0" w:left="100" w:right="100"/>
-            </w:pPr>
-            <w:r xmlns:w="http://schemas.openxmlformats.org/wordprocessingml/2006/main" xmlns:wp="http://schemas.openxmlformats.org/drawingml/2006/wordprocessingDrawing" xmlns:r="http://schemas.openxmlformats.org/officeDocument/2006/relationships" xmlns:w14="http://schemas.microsoft.com/office/word/2010/wordml">
-              <w:rPr>
-                <w:rFonts w:ascii="Arial" w:hAnsi="Arial" w:eastAsia="Arial" w:cs="Arial"/>
-                <w:sz w:val="22"/>
-                <w:szCs w:val="22"/>
-                <w:color w:val="000000"/>
-              </w:rPr>
-              <w:t xml:space="preserve">21.0</w:t>
             </w:r>
           </w:p>
         </w:tc>
@@ -931,6 +952,68 @@
         </w:tc>
         <w:tc>
           <w:tcPr>
+            <w:tcBorders>
+              <w:right w:val="single" w:sz="8" w:space="0" w:color="000000"/>
+            </w:tcBorders>
+            <w:shd w:val="clear" w:color="auto" w:fill="F2F2F2"/>
+            <w:tcMar>
+              <w:top w:w="0" w:type="dxa"/>
+              <w:bottom w:w="0" w:type="dxa"/>
+              <w:left w:w="0" w:type="dxa"/>
+              <w:right w:w="0" w:type="dxa"/>
+            </w:tcMar>
+            <w:vAlign w:val="center"/>
+          </w:tcPr>
+          <w:p>
+            <w:pPr>
+              <w:jc w:val="center"/>
+              <w:spacing w:after="100" w:before="100" w:line="240"/>
+              <w:ind w:firstLine="0" w:left="100" w:right="100"/>
+            </w:pPr>
+            <w:r xmlns:w="http://schemas.openxmlformats.org/wordprocessingml/2006/main" xmlns:wp="http://schemas.openxmlformats.org/drawingml/2006/wordprocessingDrawing" xmlns:r="http://schemas.openxmlformats.org/officeDocument/2006/relationships" xmlns:w14="http://schemas.microsoft.com/office/word/2010/wordml">
+              <w:rPr>
+                <w:rFonts w:ascii="Arial" w:hAnsi="Arial" w:eastAsia="Arial" w:cs="Arial"/>
+                <w:sz w:val="22"/>
+                <w:szCs w:val="22"/>
+                <w:color w:val="000000"/>
+              </w:rPr>
+              <w:t xml:space="preserve">685</w:t>
+            </w:r>
+          </w:p>
+        </w:tc>
+        <w:tc>
+          <w:tcPr>
+            <w:tcBorders>
+              <w:left w:val="single" w:sz="8" w:space="0" w:color="000000"/>
+            </w:tcBorders>
+            <w:shd w:val="clear" w:color="auto" w:fill="F2F2F2"/>
+            <w:tcMar>
+              <w:top w:w="0" w:type="dxa"/>
+              <w:bottom w:w="0" w:type="dxa"/>
+              <w:left w:w="0" w:type="dxa"/>
+              <w:right w:w="0" w:type="dxa"/>
+            </w:tcMar>
+            <w:vAlign w:val="center"/>
+          </w:tcPr>
+          <w:p>
+            <w:pPr>
+              <w:jc w:val="center"/>
+              <w:spacing w:after="100" w:before="100" w:line="240"/>
+              <w:ind w:firstLine="0" w:left="100" w:right="100"/>
+            </w:pPr>
+            <w:r xmlns:w="http://schemas.openxmlformats.org/wordprocessingml/2006/main" xmlns:wp="http://schemas.openxmlformats.org/drawingml/2006/wordprocessingDrawing" xmlns:r="http://schemas.openxmlformats.org/officeDocument/2006/relationships" xmlns:w14="http://schemas.microsoft.com/office/word/2010/wordml">
+              <w:rPr>
+                <w:rFonts w:ascii="Arial" w:hAnsi="Arial" w:eastAsia="Arial" w:cs="Arial"/>
+                <w:sz w:val="22"/>
+                <w:szCs w:val="22"/>
+                <w:color w:val="000000"/>
+              </w:rPr>
+              <w:t xml:space="preserve">290</w:t>
+            </w:r>
+          </w:p>
+        </w:tc>
+        <w:tc>
+          <w:tcPr>
             <w:tcBorders/>
             <w:shd w:val="clear" w:color="auto" w:fill="F2F2F2"/>
             <w:tcMar>
@@ -954,71 +1037,15 @@
                 <w:szCs w:val="22"/>
                 <w:color w:val="000000"/>
               </w:rPr>
-              <w:t xml:space="preserve">685</w:t>
-            </w:r>
-          </w:p>
-        </w:tc>
-        <w:tc>
-          <w:tcPr>
-            <w:tcBorders/>
-            <w:shd w:val="clear" w:color="auto" w:fill="F2F2F2"/>
-            <w:tcMar>
-              <w:top w:w="0" w:type="dxa"/>
-              <w:bottom w:w="0" w:type="dxa"/>
-              <w:left w:w="0" w:type="dxa"/>
-              <w:right w:w="0" w:type="dxa"/>
-            </w:tcMar>
-            <w:vAlign w:val="center"/>
-          </w:tcPr>
-          <w:p>
-            <w:pPr>
-              <w:jc w:val="center"/>
-              <w:spacing w:after="100" w:before="100" w:line="240"/>
-              <w:ind w:firstLine="0" w:left="100" w:right="100"/>
-            </w:pPr>
-            <w:r xmlns:w="http://schemas.openxmlformats.org/wordprocessingml/2006/main" xmlns:wp="http://schemas.openxmlformats.org/drawingml/2006/wordprocessingDrawing" xmlns:r="http://schemas.openxmlformats.org/officeDocument/2006/relationships" xmlns:w14="http://schemas.microsoft.com/office/word/2010/wordml">
-              <w:rPr>
-                <w:rFonts w:ascii="Arial" w:hAnsi="Arial" w:eastAsia="Arial" w:cs="Arial"/>
-                <w:sz w:val="22"/>
-                <w:szCs w:val="22"/>
-                <w:color w:val="000000"/>
-              </w:rPr>
-              <w:t xml:space="preserve">290</w:t>
-            </w:r>
-          </w:p>
-        </w:tc>
-        <w:tc>
-          <w:tcPr>
-            <w:tcBorders/>
-            <w:shd w:val="clear" w:color="auto" w:fill="F2F2F2"/>
-            <w:tcMar>
-              <w:top w:w="0" w:type="dxa"/>
-              <w:bottom w:w="0" w:type="dxa"/>
-              <w:left w:w="0" w:type="dxa"/>
-              <w:right w:w="0" w:type="dxa"/>
-            </w:tcMar>
-            <w:vAlign w:val="center"/>
-          </w:tcPr>
-          <w:p>
-            <w:pPr>
-              <w:jc w:val="center"/>
-              <w:spacing w:after="100" w:before="100" w:line="240"/>
-              <w:ind w:firstLine="0" w:left="100" w:right="100"/>
-            </w:pPr>
-            <w:r xmlns:w="http://schemas.openxmlformats.org/wordprocessingml/2006/main" xmlns:wp="http://schemas.openxmlformats.org/drawingml/2006/wordprocessingDrawing" xmlns:r="http://schemas.openxmlformats.org/officeDocument/2006/relationships" xmlns:w14="http://schemas.microsoft.com/office/word/2010/wordml">
-              <w:rPr>
-                <w:rFonts w:ascii="Arial" w:hAnsi="Arial" w:eastAsia="Arial" w:cs="Arial"/>
-                <w:sz w:val="22"/>
-                <w:szCs w:val="22"/>
-                <w:color w:val="000000"/>
-              </w:rPr>
               <w:t xml:space="preserve">42.3</w:t>
             </w:r>
           </w:p>
         </w:tc>
         <w:tc>
           <w:tcPr>
-            <w:tcBorders/>
+            <w:tcBorders>
+              <w:right w:val="single" w:sz="8" w:space="0" w:color="000000"/>
+            </w:tcBorders>
             <w:shd w:val="clear" w:color="auto" w:fill="F2F2F2"/>
             <w:tcMar>
               <w:top w:w="0" w:type="dxa"/>
@@ -1047,7 +1074,9 @@
         </w:tc>
         <w:tc>
           <w:tcPr>
-            <w:tcBorders/>
+            <w:tcBorders>
+              <w:left w:val="single" w:sz="8" w:space="0" w:color="000000"/>
+            </w:tcBorders>
             <w:shd w:val="clear" w:color="auto" w:fill="F2F2F2"/>
             <w:tcMar>
               <w:top w:w="0" w:type="dxa"/>
@@ -1163,7 +1192,69 @@
                 <w:szCs w:val="22"/>
                 <w:color w:val="000000"/>
               </w:rPr>
-              <w:t xml:space="preserve">Central Hospital</w:t>
+              <w:t xml:space="preserve">Military Hospital</w:t>
+            </w:r>
+          </w:p>
+        </w:tc>
+        <w:tc>
+          <w:tcPr>
+            <w:tcBorders>
+              <w:right w:val="single" w:sz="8" w:space="0" w:color="000000"/>
+            </w:tcBorders>
+            <w:shd w:val="clear" w:color="auto" w:fill="F2F2F2"/>
+            <w:tcMar>
+              <w:top w:w="0" w:type="dxa"/>
+              <w:bottom w:w="0" w:type="dxa"/>
+              <w:left w:w="0" w:type="dxa"/>
+              <w:right w:w="0" w:type="dxa"/>
+            </w:tcMar>
+            <w:vAlign w:val="center"/>
+          </w:tcPr>
+          <w:p>
+            <w:pPr>
+              <w:jc w:val="center"/>
+              <w:spacing w:after="100" w:before="100" w:line="240"/>
+              <w:ind w:firstLine="0" w:left="100" w:right="100"/>
+            </w:pPr>
+            <w:r xmlns:w="http://schemas.openxmlformats.org/wordprocessingml/2006/main" xmlns:wp="http://schemas.openxmlformats.org/drawingml/2006/wordprocessingDrawing" xmlns:r="http://schemas.openxmlformats.org/officeDocument/2006/relationships" xmlns:w14="http://schemas.microsoft.com/office/word/2010/wordml">
+              <w:rPr>
+                <w:rFonts w:ascii="Arial" w:hAnsi="Arial" w:eastAsia="Arial" w:cs="Arial"/>
+                <w:sz w:val="22"/>
+                <w:szCs w:val="22"/>
+                <w:color w:val="000000"/>
+              </w:rPr>
+              <w:t xml:space="preserve">708</w:t>
+            </w:r>
+          </w:p>
+        </w:tc>
+        <w:tc>
+          <w:tcPr>
+            <w:tcBorders>
+              <w:left w:val="single" w:sz="8" w:space="0" w:color="000000"/>
+            </w:tcBorders>
+            <w:shd w:val="clear" w:color="auto" w:fill="F2F2F2"/>
+            <w:tcMar>
+              <w:top w:w="0" w:type="dxa"/>
+              <w:bottom w:w="0" w:type="dxa"/>
+              <w:left w:w="0" w:type="dxa"/>
+              <w:right w:w="0" w:type="dxa"/>
+            </w:tcMar>
+            <w:vAlign w:val="center"/>
+          </w:tcPr>
+          <w:p>
+            <w:pPr>
+              <w:jc w:val="center"/>
+              <w:spacing w:after="100" w:before="100" w:line="240"/>
+              <w:ind w:firstLine="0" w:left="100" w:right="100"/>
+            </w:pPr>
+            <w:r xmlns:w="http://schemas.openxmlformats.org/wordprocessingml/2006/main" xmlns:wp="http://schemas.openxmlformats.org/drawingml/2006/wordprocessingDrawing" xmlns:r="http://schemas.openxmlformats.org/officeDocument/2006/relationships" xmlns:w14="http://schemas.microsoft.com/office/word/2010/wordml">
+              <w:rPr>
+                <w:rFonts w:ascii="Arial" w:hAnsi="Arial" w:eastAsia="Arial" w:cs="Arial"/>
+                <w:sz w:val="22"/>
+                <w:szCs w:val="22"/>
+                <w:color w:val="000000"/>
+              </w:rPr>
+              <w:t xml:space="preserve">309</w:t>
             </w:r>
           </w:p>
         </w:tc>
@@ -1192,7 +1283,69 @@
                 <w:szCs w:val="22"/>
                 <w:color w:val="000000"/>
               </w:rPr>
-              <w:t xml:space="preserve">358</w:t>
+              <w:t xml:space="preserve">43.6</w:t>
+            </w:r>
+          </w:p>
+        </w:tc>
+        <w:tc>
+          <w:tcPr>
+            <w:tcBorders>
+              <w:right w:val="single" w:sz="8" w:space="0" w:color="000000"/>
+            </w:tcBorders>
+            <w:shd w:val="clear" w:color="auto" w:fill="F2F2F2"/>
+            <w:tcMar>
+              <w:top w:w="0" w:type="dxa"/>
+              <w:bottom w:w="0" w:type="dxa"/>
+              <w:left w:w="0" w:type="dxa"/>
+              <w:right w:w="0" w:type="dxa"/>
+            </w:tcMar>
+            <w:vAlign w:val="center"/>
+          </w:tcPr>
+          <w:p>
+            <w:pPr>
+              <w:jc w:val="center"/>
+              <w:spacing w:after="100" w:before="100" w:line="240"/>
+              <w:ind w:firstLine="0" w:left="100" w:right="100"/>
+            </w:pPr>
+            <w:r xmlns:w="http://schemas.openxmlformats.org/wordprocessingml/2006/main" xmlns:wp="http://schemas.openxmlformats.org/drawingml/2006/wordprocessingDrawing" xmlns:r="http://schemas.openxmlformats.org/officeDocument/2006/relationships" xmlns:w14="http://schemas.microsoft.com/office/word/2010/wordml">
+              <w:rPr>
+                <w:rFonts w:ascii="Arial" w:hAnsi="Arial" w:eastAsia="Arial" w:cs="Arial"/>
+                <w:sz w:val="22"/>
+                <w:szCs w:val="22"/>
+                <w:color w:val="000000"/>
+              </w:rPr>
+              <w:t xml:space="preserve">22.0</w:t>
+            </w:r>
+          </w:p>
+        </w:tc>
+        <w:tc>
+          <w:tcPr>
+            <w:tcBorders>
+              <w:left w:val="single" w:sz="8" w:space="0" w:color="000000"/>
+            </w:tcBorders>
+            <w:shd w:val="clear" w:color="auto" w:fill="F2F2F2"/>
+            <w:tcMar>
+              <w:top w:w="0" w:type="dxa"/>
+              <w:bottom w:w="0" w:type="dxa"/>
+              <w:left w:w="0" w:type="dxa"/>
+              <w:right w:w="0" w:type="dxa"/>
+            </w:tcMar>
+            <w:vAlign w:val="center"/>
+          </w:tcPr>
+          <w:p>
+            <w:pPr>
+              <w:jc w:val="center"/>
+              <w:spacing w:after="100" w:before="100" w:line="240"/>
+              <w:ind w:firstLine="0" w:left="100" w:right="100"/>
+            </w:pPr>
+            <w:r xmlns:w="http://schemas.openxmlformats.org/wordprocessingml/2006/main" xmlns:wp="http://schemas.openxmlformats.org/drawingml/2006/wordprocessingDrawing" xmlns:r="http://schemas.openxmlformats.org/officeDocument/2006/relationships" xmlns:w14="http://schemas.microsoft.com/office/word/2010/wordml">
+              <w:rPr>
+                <w:rFonts w:ascii="Arial" w:hAnsi="Arial" w:eastAsia="Arial" w:cs="Arial"/>
+                <w:sz w:val="22"/>
+                <w:szCs w:val="22"/>
+                <w:color w:val="000000"/>
+              </w:rPr>
+              <w:t xml:space="preserve">399</w:t>
             </w:r>
           </w:p>
         </w:tc>
@@ -1221,7 +1374,7 @@
                 <w:szCs w:val="22"/>
                 <w:color w:val="000000"/>
               </w:rPr>
-              <w:t xml:space="preserve">165</w:t>
+              <w:t xml:space="preserve">56.4</w:t>
             </w:r>
           </w:p>
         </w:tc>
@@ -1250,123 +1403,7 @@
                 <w:szCs w:val="22"/>
                 <w:color w:val="000000"/>
               </w:rPr>
-              <w:t xml:space="preserve">46.1</w:t>
-            </w:r>
-          </w:p>
-        </w:tc>
-        <w:tc>
-          <w:tcPr>
-            <w:tcBorders/>
-            <w:shd w:val="clear" w:color="auto" w:fill="F2F2F2"/>
-            <w:tcMar>
-              <w:top w:w="0" w:type="dxa"/>
-              <w:bottom w:w="0" w:type="dxa"/>
-              <w:left w:w="0" w:type="dxa"/>
-              <w:right w:w="0" w:type="dxa"/>
-            </w:tcMar>
-            <w:vAlign w:val="center"/>
-          </w:tcPr>
-          <w:p>
-            <w:pPr>
-              <w:jc w:val="center"/>
-              <w:spacing w:after="100" w:before="100" w:line="240"/>
-              <w:ind w:firstLine="0" w:left="100" w:right="100"/>
-            </w:pPr>
-            <w:r xmlns:w="http://schemas.openxmlformats.org/wordprocessingml/2006/main" xmlns:wp="http://schemas.openxmlformats.org/drawingml/2006/wordprocessingDrawing" xmlns:r="http://schemas.openxmlformats.org/officeDocument/2006/relationships" xmlns:w14="http://schemas.microsoft.com/office/word/2010/wordml">
-              <w:rPr>
-                <w:rFonts w:ascii="Arial" w:hAnsi="Arial" w:eastAsia="Arial" w:cs="Arial"/>
-                <w:sz w:val="22"/>
-                <w:szCs w:val="22"/>
-                <w:color w:val="000000"/>
-              </w:rPr>
-              <w:t xml:space="preserve">22.0</w:t>
-            </w:r>
-          </w:p>
-        </w:tc>
-        <w:tc>
-          <w:tcPr>
-            <w:tcBorders/>
-            <w:shd w:val="clear" w:color="auto" w:fill="F2F2F2"/>
-            <w:tcMar>
-              <w:top w:w="0" w:type="dxa"/>
-              <w:bottom w:w="0" w:type="dxa"/>
-              <w:left w:w="0" w:type="dxa"/>
-              <w:right w:w="0" w:type="dxa"/>
-            </w:tcMar>
-            <w:vAlign w:val="center"/>
-          </w:tcPr>
-          <w:p>
-            <w:pPr>
-              <w:jc w:val="center"/>
-              <w:spacing w:after="100" w:before="100" w:line="240"/>
-              <w:ind w:firstLine="0" w:left="100" w:right="100"/>
-            </w:pPr>
-            <w:r xmlns:w="http://schemas.openxmlformats.org/wordprocessingml/2006/main" xmlns:wp="http://schemas.openxmlformats.org/drawingml/2006/wordprocessingDrawing" xmlns:r="http://schemas.openxmlformats.org/officeDocument/2006/relationships" xmlns:w14="http://schemas.microsoft.com/office/word/2010/wordml">
-              <w:rPr>
-                <w:rFonts w:ascii="Arial" w:hAnsi="Arial" w:eastAsia="Arial" w:cs="Arial"/>
-                <w:sz w:val="22"/>
-                <w:szCs w:val="22"/>
-                <w:color w:val="000000"/>
-              </w:rPr>
-              <w:t xml:space="preserve">193</w:t>
-            </w:r>
-          </w:p>
-        </w:tc>
-        <w:tc>
-          <w:tcPr>
-            <w:tcBorders/>
-            <w:shd w:val="clear" w:color="auto" w:fill="F2F2F2"/>
-            <w:tcMar>
-              <w:top w:w="0" w:type="dxa"/>
-              <w:bottom w:w="0" w:type="dxa"/>
-              <w:left w:w="0" w:type="dxa"/>
-              <w:right w:w="0" w:type="dxa"/>
-            </w:tcMar>
-            <w:vAlign w:val="center"/>
-          </w:tcPr>
-          <w:p>
-            <w:pPr>
-              <w:jc w:val="center"/>
-              <w:spacing w:after="100" w:before="100" w:line="240"/>
-              <w:ind w:firstLine="0" w:left="100" w:right="100"/>
-            </w:pPr>
-            <w:r xmlns:w="http://schemas.openxmlformats.org/wordprocessingml/2006/main" xmlns:wp="http://schemas.openxmlformats.org/drawingml/2006/wordprocessingDrawing" xmlns:r="http://schemas.openxmlformats.org/officeDocument/2006/relationships" xmlns:w14="http://schemas.microsoft.com/office/word/2010/wordml">
-              <w:rPr>
-                <w:rFonts w:ascii="Arial" w:hAnsi="Arial" w:eastAsia="Arial" w:cs="Arial"/>
-                <w:sz w:val="22"/>
-                <w:szCs w:val="22"/>
-                <w:color w:val="000000"/>
-              </w:rPr>
-              <w:t xml:space="preserve">53.9</w:t>
-            </w:r>
-          </w:p>
-        </w:tc>
-        <w:tc>
-          <w:tcPr>
-            <w:tcBorders/>
-            <w:shd w:val="clear" w:color="auto" w:fill="F2F2F2"/>
-            <w:tcMar>
-              <w:top w:w="0" w:type="dxa"/>
-              <w:bottom w:w="0" w:type="dxa"/>
-              <w:left w:w="0" w:type="dxa"/>
-              <w:right w:w="0" w:type="dxa"/>
-            </w:tcMar>
-            <w:vAlign w:val="center"/>
-          </w:tcPr>
-          <w:p>
-            <w:pPr>
-              <w:jc w:val="center"/>
-              <w:spacing w:after="100" w:before="100" w:line="240"/>
-              <w:ind w:firstLine="0" w:left="100" w:right="100"/>
-            </w:pPr>
-            <w:r xmlns:w="http://schemas.openxmlformats.org/wordprocessingml/2006/main" xmlns:wp="http://schemas.openxmlformats.org/drawingml/2006/wordprocessingDrawing" xmlns:r="http://schemas.openxmlformats.org/officeDocument/2006/relationships" xmlns:w14="http://schemas.microsoft.com/office/word/2010/wordml">
-              <w:rPr>
-                <w:rFonts w:ascii="Arial" w:hAnsi="Arial" w:eastAsia="Arial" w:cs="Arial"/>
-                <w:sz w:val="22"/>
-                <w:szCs w:val="22"/>
-                <w:color w:val="000000"/>
-              </w:rPr>
-              <w:t xml:space="preserve">22.0</w:t>
+              <w:t xml:space="preserve">21.0</w:t>
             </w:r>
           </w:p>
         </w:tc>
@@ -1378,9 +1415,7 @@
         </w:trPr>
         <w:tc>
           <w:tcPr>
-            <w:tcBorders>
-              <w:bottom w:val="single" w:sz="16" w:space="0" w:color="000000"/>
-            </w:tcBorders>
+            <w:tcBorders/>
             <w:shd w:val="clear" w:color="auto" w:fill="F2F2F2"/>
             <w:tcMar>
               <w:top w:w="0" w:type="dxa"/>
@@ -1403,108 +1438,195 @@
                 <w:szCs w:val="22"/>
                 <w:color w:val="000000"/>
               </w:rPr>
-              <w:t xml:space="preserve">St. Mark's Maternity Hospital (SMMH)</w:t>
-            </w:r>
-          </w:p>
-        </w:tc>
-        <w:tc>
-          <w:tcPr>
-            <w:tcBorders>
-              <w:bottom w:val="single" w:sz="16" w:space="0" w:color="000000"/>
-            </w:tcBorders>
-            <w:shd w:val="clear" w:color="auto" w:fill="F2F2F2"/>
-            <w:tcMar>
-              <w:top w:w="0" w:type="dxa"/>
-              <w:bottom w:w="0" w:type="dxa"/>
-              <w:left w:w="0" w:type="dxa"/>
-              <w:right w:w="0" w:type="dxa"/>
-            </w:tcMar>
-            <w:vAlign w:val="center"/>
-          </w:tcPr>
-          <w:p>
-            <w:pPr>
-              <w:jc w:val="center"/>
-              <w:spacing w:after="100" w:before="100" w:line="240"/>
-              <w:ind w:firstLine="0" w:left="100" w:right="100"/>
-            </w:pPr>
-            <w:r xmlns:w="http://schemas.openxmlformats.org/wordprocessingml/2006/main" xmlns:wp="http://schemas.openxmlformats.org/drawingml/2006/wordprocessingDrawing" xmlns:r="http://schemas.openxmlformats.org/officeDocument/2006/relationships" xmlns:w14="http://schemas.microsoft.com/office/word/2010/wordml">
-              <w:rPr>
-                <w:rFonts w:ascii="Arial" w:hAnsi="Arial" w:eastAsia="Arial" w:cs="Arial"/>
-                <w:sz w:val="22"/>
-                <w:szCs w:val="22"/>
-                <w:color w:val="000000"/>
-              </w:rPr>
-              <w:t xml:space="preserve">325</w:t>
-            </w:r>
-          </w:p>
-        </w:tc>
-        <w:tc>
-          <w:tcPr>
-            <w:tcBorders>
-              <w:bottom w:val="single" w:sz="16" w:space="0" w:color="000000"/>
-            </w:tcBorders>
-            <w:shd w:val="clear" w:color="auto" w:fill="F2F2F2"/>
-            <w:tcMar>
-              <w:top w:w="0" w:type="dxa"/>
-              <w:bottom w:w="0" w:type="dxa"/>
-              <w:left w:w="0" w:type="dxa"/>
-              <w:right w:w="0" w:type="dxa"/>
-            </w:tcMar>
-            <w:vAlign w:val="center"/>
-          </w:tcPr>
-          <w:p>
-            <w:pPr>
-              <w:jc w:val="center"/>
-              <w:spacing w:after="100" w:before="100" w:line="240"/>
-              <w:ind w:firstLine="0" w:left="100" w:right="100"/>
-            </w:pPr>
-            <w:r xmlns:w="http://schemas.openxmlformats.org/wordprocessingml/2006/main" xmlns:wp="http://schemas.openxmlformats.org/drawingml/2006/wordprocessingDrawing" xmlns:r="http://schemas.openxmlformats.org/officeDocument/2006/relationships" xmlns:w14="http://schemas.microsoft.com/office/word/2010/wordml">
-              <w:rPr>
-                <w:rFonts w:ascii="Arial" w:hAnsi="Arial" w:eastAsia="Arial" w:cs="Arial"/>
-                <w:sz w:val="22"/>
-                <w:szCs w:val="22"/>
-                <w:color w:val="000000"/>
-              </w:rPr>
-              <w:t xml:space="preserve">126</w:t>
-            </w:r>
-          </w:p>
-        </w:tc>
-        <w:tc>
-          <w:tcPr>
-            <w:tcBorders>
-              <w:bottom w:val="single" w:sz="16" w:space="0" w:color="000000"/>
-            </w:tcBorders>
-            <w:shd w:val="clear" w:color="auto" w:fill="F2F2F2"/>
-            <w:tcMar>
-              <w:top w:w="0" w:type="dxa"/>
-              <w:bottom w:w="0" w:type="dxa"/>
-              <w:left w:w="0" w:type="dxa"/>
-              <w:right w:w="0" w:type="dxa"/>
-            </w:tcMar>
-            <w:vAlign w:val="center"/>
-          </w:tcPr>
-          <w:p>
-            <w:pPr>
-              <w:jc w:val="center"/>
-              <w:spacing w:after="100" w:before="100" w:line="240"/>
-              <w:ind w:firstLine="0" w:left="100" w:right="100"/>
-            </w:pPr>
-            <w:r xmlns:w="http://schemas.openxmlformats.org/wordprocessingml/2006/main" xmlns:wp="http://schemas.openxmlformats.org/drawingml/2006/wordprocessingDrawing" xmlns:r="http://schemas.openxmlformats.org/officeDocument/2006/relationships" xmlns:w14="http://schemas.microsoft.com/office/word/2010/wordml">
-              <w:rPr>
-                <w:rFonts w:ascii="Arial" w:hAnsi="Arial" w:eastAsia="Arial" w:cs="Arial"/>
-                <w:sz w:val="22"/>
-                <w:szCs w:val="22"/>
-                <w:color w:val="000000"/>
-              </w:rPr>
-              <w:t xml:space="preserve">38.8</w:t>
-            </w:r>
-          </w:p>
-        </w:tc>
-        <w:tc>
-          <w:tcPr>
-            <w:tcBorders>
-              <w:bottom w:val="single" w:sz="16" w:space="0" w:color="000000"/>
-            </w:tcBorders>
+              <w:t xml:space="preserve">Port Hospital</w:t>
+            </w:r>
+          </w:p>
+        </w:tc>
+        <w:tc>
+          <w:tcPr>
+            <w:tcBorders>
+              <w:right w:val="single" w:sz="8" w:space="0" w:color="000000"/>
+            </w:tcBorders>
+            <w:shd w:val="clear" w:color="auto" w:fill="F2F2F2"/>
+            <w:tcMar>
+              <w:top w:w="0" w:type="dxa"/>
+              <w:bottom w:w="0" w:type="dxa"/>
+              <w:left w:w="0" w:type="dxa"/>
+              <w:right w:w="0" w:type="dxa"/>
+            </w:tcMar>
+            <w:vAlign w:val="center"/>
+          </w:tcPr>
+          <w:p>
+            <w:pPr>
+              <w:jc w:val="center"/>
+              <w:spacing w:after="100" w:before="100" w:line="240"/>
+              <w:ind w:firstLine="0" w:left="100" w:right="100"/>
+            </w:pPr>
+            <w:r xmlns:w="http://schemas.openxmlformats.org/wordprocessingml/2006/main" xmlns:wp="http://schemas.openxmlformats.org/drawingml/2006/wordprocessingDrawing" xmlns:r="http://schemas.openxmlformats.org/officeDocument/2006/relationships" xmlns:w14="http://schemas.microsoft.com/office/word/2010/wordml">
+              <w:rPr>
+                <w:rFonts w:ascii="Arial" w:hAnsi="Arial" w:eastAsia="Arial" w:cs="Arial"/>
+                <w:sz w:val="22"/>
+                <w:szCs w:val="22"/>
+                <w:color w:val="000000"/>
+              </w:rPr>
+              <w:t xml:space="preserve">1,364</w:t>
+            </w:r>
+          </w:p>
+        </w:tc>
+        <w:tc>
+          <w:tcPr>
+            <w:tcBorders>
+              <w:left w:val="single" w:sz="8" w:space="0" w:color="000000"/>
+            </w:tcBorders>
+            <w:shd w:val="clear" w:color="auto" w:fill="F2F2F2"/>
+            <w:tcMar>
+              <w:top w:w="0" w:type="dxa"/>
+              <w:bottom w:w="0" w:type="dxa"/>
+              <w:left w:w="0" w:type="dxa"/>
+              <w:right w:w="0" w:type="dxa"/>
+            </w:tcMar>
+            <w:vAlign w:val="center"/>
+          </w:tcPr>
+          <w:p>
+            <w:pPr>
+              <w:jc w:val="center"/>
+              <w:spacing w:after="100" w:before="100" w:line="240"/>
+              <w:ind w:firstLine="0" w:left="100" w:right="100"/>
+            </w:pPr>
+            <w:r xmlns:w="http://schemas.openxmlformats.org/wordprocessingml/2006/main" xmlns:wp="http://schemas.openxmlformats.org/drawingml/2006/wordprocessingDrawing" xmlns:r="http://schemas.openxmlformats.org/officeDocument/2006/relationships" xmlns:w14="http://schemas.microsoft.com/office/word/2010/wordml">
+              <w:rPr>
+                <w:rFonts w:ascii="Arial" w:hAnsi="Arial" w:eastAsia="Arial" w:cs="Arial"/>
+                <w:sz w:val="22"/>
+                <w:szCs w:val="22"/>
+                <w:color w:val="000000"/>
+              </w:rPr>
+              <w:t xml:space="preserve">579</w:t>
+            </w:r>
+          </w:p>
+        </w:tc>
+        <w:tc>
+          <w:tcPr>
+            <w:tcBorders/>
+            <w:shd w:val="clear" w:color="auto" w:fill="F2F2F2"/>
+            <w:tcMar>
+              <w:top w:w="0" w:type="dxa"/>
+              <w:bottom w:w="0" w:type="dxa"/>
+              <w:left w:w="0" w:type="dxa"/>
+              <w:right w:w="0" w:type="dxa"/>
+            </w:tcMar>
+            <w:vAlign w:val="center"/>
+          </w:tcPr>
+          <w:p>
+            <w:pPr>
+              <w:jc w:val="center"/>
+              <w:spacing w:after="100" w:before="100" w:line="240"/>
+              <w:ind w:firstLine="0" w:left="100" w:right="100"/>
+            </w:pPr>
+            <w:r xmlns:w="http://schemas.openxmlformats.org/wordprocessingml/2006/main" xmlns:wp="http://schemas.openxmlformats.org/drawingml/2006/wordprocessingDrawing" xmlns:r="http://schemas.openxmlformats.org/officeDocument/2006/relationships" xmlns:w14="http://schemas.microsoft.com/office/word/2010/wordml">
+              <w:rPr>
+                <w:rFonts w:ascii="Arial" w:hAnsi="Arial" w:eastAsia="Arial" w:cs="Arial"/>
+                <w:sz w:val="22"/>
+                <w:szCs w:val="22"/>
+                <w:color w:val="000000"/>
+              </w:rPr>
+              <w:t xml:space="preserve">42.4</w:t>
+            </w:r>
+          </w:p>
+        </w:tc>
+        <w:tc>
+          <w:tcPr>
+            <w:tcBorders>
+              <w:right w:val="single" w:sz="8" w:space="0" w:color="000000"/>
+            </w:tcBorders>
+            <w:shd w:val="clear" w:color="auto" w:fill="F2F2F2"/>
+            <w:tcMar>
+              <w:top w:w="0" w:type="dxa"/>
+              <w:bottom w:w="0" w:type="dxa"/>
+              <w:left w:w="0" w:type="dxa"/>
+              <w:right w:w="0" w:type="dxa"/>
+            </w:tcMar>
+            <w:vAlign w:val="center"/>
+          </w:tcPr>
+          <w:p>
+            <w:pPr>
+              <w:jc w:val="center"/>
+              <w:spacing w:after="100" w:before="100" w:line="240"/>
+              <w:ind w:firstLine="0" w:left="100" w:right="100"/>
+            </w:pPr>
+            <w:r xmlns:w="http://schemas.openxmlformats.org/wordprocessingml/2006/main" xmlns:wp="http://schemas.openxmlformats.org/drawingml/2006/wordprocessingDrawing" xmlns:r="http://schemas.openxmlformats.org/officeDocument/2006/relationships" xmlns:w14="http://schemas.microsoft.com/office/word/2010/wordml">
+              <w:rPr>
+                <w:rFonts w:ascii="Arial" w:hAnsi="Arial" w:eastAsia="Arial" w:cs="Arial"/>
+                <w:sz w:val="22"/>
+                <w:szCs w:val="22"/>
+                <w:color w:val="000000"/>
+              </w:rPr>
+              <w:t xml:space="preserve">21.0</w:t>
+            </w:r>
+          </w:p>
+        </w:tc>
+        <w:tc>
+          <w:tcPr>
+            <w:tcBorders>
+              <w:left w:val="single" w:sz="8" w:space="0" w:color="000000"/>
+            </w:tcBorders>
+            <w:shd w:val="clear" w:color="auto" w:fill="F2F2F2"/>
+            <w:tcMar>
+              <w:top w:w="0" w:type="dxa"/>
+              <w:bottom w:w="0" w:type="dxa"/>
+              <w:left w:w="0" w:type="dxa"/>
+              <w:right w:w="0" w:type="dxa"/>
+            </w:tcMar>
+            <w:vAlign w:val="center"/>
+          </w:tcPr>
+          <w:p>
+            <w:pPr>
+              <w:jc w:val="center"/>
+              <w:spacing w:after="100" w:before="100" w:line="240"/>
+              <w:ind w:firstLine="0" w:left="100" w:right="100"/>
+            </w:pPr>
+            <w:r xmlns:w="http://schemas.openxmlformats.org/wordprocessingml/2006/main" xmlns:wp="http://schemas.openxmlformats.org/drawingml/2006/wordprocessingDrawing" xmlns:r="http://schemas.openxmlformats.org/officeDocument/2006/relationships" xmlns:w14="http://schemas.microsoft.com/office/word/2010/wordml">
+              <w:rPr>
+                <w:rFonts w:ascii="Arial" w:hAnsi="Arial" w:eastAsia="Arial" w:cs="Arial"/>
+                <w:sz w:val="22"/>
+                <w:szCs w:val="22"/>
+                <w:color w:val="000000"/>
+              </w:rPr>
+              <w:t xml:space="preserve">785</w:t>
+            </w:r>
+          </w:p>
+        </w:tc>
+        <w:tc>
+          <w:tcPr>
+            <w:tcBorders/>
+            <w:shd w:val="clear" w:color="auto" w:fill="F2F2F2"/>
+            <w:tcMar>
+              <w:top w:w="0" w:type="dxa"/>
+              <w:bottom w:w="0" w:type="dxa"/>
+              <w:left w:w="0" w:type="dxa"/>
+              <w:right w:w="0" w:type="dxa"/>
+            </w:tcMar>
+            <w:vAlign w:val="center"/>
+          </w:tcPr>
+          <w:p>
+            <w:pPr>
+              <w:jc w:val="center"/>
+              <w:spacing w:after="100" w:before="100" w:line="240"/>
+              <w:ind w:firstLine="0" w:left="100" w:right="100"/>
+            </w:pPr>
+            <w:r xmlns:w="http://schemas.openxmlformats.org/wordprocessingml/2006/main" xmlns:wp="http://schemas.openxmlformats.org/drawingml/2006/wordprocessingDrawing" xmlns:r="http://schemas.openxmlformats.org/officeDocument/2006/relationships" xmlns:w14="http://schemas.microsoft.com/office/word/2010/wordml">
+              <w:rPr>
+                <w:rFonts w:ascii="Arial" w:hAnsi="Arial" w:eastAsia="Arial" w:cs="Arial"/>
+                <w:sz w:val="22"/>
+                <w:szCs w:val="22"/>
+                <w:color w:val="000000"/>
+              </w:rPr>
+              <w:t xml:space="preserve">57.6</w:t>
+            </w:r>
+          </w:p>
+        </w:tc>
+        <w:tc>
+          <w:tcPr>
+            <w:tcBorders/>
             <w:shd w:val="clear" w:color="auto" w:fill="F2F2F2"/>
             <w:tcMar>
               <w:top w:w="0" w:type="dxa"/>
@@ -1531,91 +1653,264 @@
             </w:r>
           </w:p>
         </w:tc>
-        <w:tc>
-          <w:tcPr>
-            <w:tcBorders>
-              <w:bottom w:val="single" w:sz="16" w:space="0" w:color="000000"/>
-            </w:tcBorders>
-            <w:shd w:val="clear" w:color="auto" w:fill="F2F2F2"/>
-            <w:tcMar>
-              <w:top w:w="0" w:type="dxa"/>
-              <w:bottom w:w="0" w:type="dxa"/>
-              <w:left w:w="0" w:type="dxa"/>
-              <w:right w:w="0" w:type="dxa"/>
-            </w:tcMar>
-            <w:vAlign w:val="center"/>
-          </w:tcPr>
-          <w:p>
-            <w:pPr>
-              <w:jc w:val="center"/>
-              <w:spacing w:after="100" w:before="100" w:line="240"/>
-              <w:ind w:firstLine="0" w:left="100" w:right="100"/>
-            </w:pPr>
-            <w:r xmlns:w="http://schemas.openxmlformats.org/wordprocessingml/2006/main" xmlns:wp="http://schemas.openxmlformats.org/drawingml/2006/wordprocessingDrawing" xmlns:r="http://schemas.openxmlformats.org/officeDocument/2006/relationships" xmlns:w14="http://schemas.microsoft.com/office/word/2010/wordml">
-              <w:rPr>
-                <w:rFonts w:ascii="Arial" w:hAnsi="Arial" w:eastAsia="Arial" w:cs="Arial"/>
-                <w:sz w:val="22"/>
-                <w:szCs w:val="22"/>
-                <w:color w:val="000000"/>
-              </w:rPr>
-              <w:t xml:space="preserve">199</w:t>
-            </w:r>
-          </w:p>
-        </w:tc>
-        <w:tc>
-          <w:tcPr>
-            <w:tcBorders>
-              <w:bottom w:val="single" w:sz="16" w:space="0" w:color="000000"/>
-            </w:tcBorders>
-            <w:shd w:val="clear" w:color="auto" w:fill="F2F2F2"/>
-            <w:tcMar>
-              <w:top w:w="0" w:type="dxa"/>
-              <w:bottom w:w="0" w:type="dxa"/>
-              <w:left w:w="0" w:type="dxa"/>
-              <w:right w:w="0" w:type="dxa"/>
-            </w:tcMar>
-            <w:vAlign w:val="center"/>
-          </w:tcPr>
-          <w:p>
-            <w:pPr>
-              <w:jc w:val="center"/>
-              <w:spacing w:after="100" w:before="100" w:line="240"/>
-              <w:ind w:firstLine="0" w:left="100" w:right="100"/>
-            </w:pPr>
-            <w:r xmlns:w="http://schemas.openxmlformats.org/wordprocessingml/2006/main" xmlns:wp="http://schemas.openxmlformats.org/drawingml/2006/wordprocessingDrawing" xmlns:r="http://schemas.openxmlformats.org/officeDocument/2006/relationships" xmlns:w14="http://schemas.microsoft.com/office/word/2010/wordml">
-              <w:rPr>
-                <w:rFonts w:ascii="Arial" w:hAnsi="Arial" w:eastAsia="Arial" w:cs="Arial"/>
-                <w:sz w:val="22"/>
-                <w:szCs w:val="22"/>
-                <w:color w:val="000000"/>
-              </w:rPr>
-              <w:t xml:space="preserve">61.2</w:t>
-            </w:r>
-          </w:p>
-        </w:tc>
-        <w:tc>
-          <w:tcPr>
-            <w:tcBorders>
-              <w:bottom w:val="single" w:sz="16" w:space="0" w:color="000000"/>
-            </w:tcBorders>
-            <w:shd w:val="clear" w:color="auto" w:fill="F2F2F2"/>
-            <w:tcMar>
-              <w:top w:w="0" w:type="dxa"/>
-              <w:bottom w:w="0" w:type="dxa"/>
-              <w:left w:w="0" w:type="dxa"/>
-              <w:right w:w="0" w:type="dxa"/>
-            </w:tcMar>
-            <w:vAlign w:val="center"/>
-          </w:tcPr>
-          <w:p>
-            <w:pPr>
-              <w:jc w:val="center"/>
-              <w:spacing w:after="100" w:before="100" w:line="240"/>
-              <w:ind w:firstLine="0" w:left="100" w:right="100"/>
-            </w:pPr>
-            <w:r xmlns:w="http://schemas.openxmlformats.org/wordprocessingml/2006/main" xmlns:wp="http://schemas.openxmlformats.org/drawingml/2006/wordprocessingDrawing" xmlns:r="http://schemas.openxmlformats.org/officeDocument/2006/relationships" xmlns:w14="http://schemas.microsoft.com/office/word/2010/wordml">
-              <w:rPr>
-                <w:rFonts w:ascii="Arial" w:hAnsi="Arial" w:eastAsia="Arial" w:cs="Arial"/>
+      </w:tr>
+      <w:tr>
+        <w:trPr>
+          <w:cantSplit/>
+          <w:trHeight w:val="360" w:hRule="auto"/>
+        </w:trPr>
+        <w:tc>
+          <w:tcPr>
+            <w:tcBorders>
+              <w:bottom w:val="single" w:sz="16" w:space="0" w:color="666666"/>
+            </w:tcBorders>
+            <w:shd w:val="clear" w:color="auto" w:fill="F2F2F2"/>
+            <w:tcMar>
+              <w:top w:w="0" w:type="dxa"/>
+              <w:bottom w:w="0" w:type="dxa"/>
+              <w:left w:w="0" w:type="dxa"/>
+              <w:right w:w="0" w:type="dxa"/>
+            </w:tcMar>
+            <w:vAlign w:val="center"/>
+          </w:tcPr>
+          <w:p>
+            <w:pPr>
+              <w:jc w:val="left"/>
+              <w:spacing w:after="100" w:before="100" w:line="240"/>
+              <w:ind w:firstLine="0" w:left="100" w:right="100"/>
+            </w:pPr>
+            <w:r xmlns:w="http://schemas.openxmlformats.org/wordprocessingml/2006/main" xmlns:wp="http://schemas.openxmlformats.org/drawingml/2006/wordprocessingDrawing" xmlns:r="http://schemas.openxmlformats.org/officeDocument/2006/relationships" xmlns:w14="http://schemas.microsoft.com/office/word/2010/wordml">
+              <w:rPr>
+                <w:rFonts w:ascii="Arial" w:hAnsi="Arial" w:eastAsia="Arial" w:cs="Arial"/>
+                <w:b/>
+                <w:sz w:val="22"/>
+                <w:szCs w:val="22"/>
+                <w:color w:val="000000"/>
+              </w:rPr>
+              <w:t xml:space="preserve">Total</w:t>
+            </w:r>
+          </w:p>
+        </w:tc>
+        <w:tc>
+          <w:tcPr>
+            <w:tcBorders>
+              <w:bottom w:val="single" w:sz="16" w:space="0" w:color="666666"/>
+              <w:right w:val="single" w:sz="8" w:space="0" w:color="000000"/>
+            </w:tcBorders>
+            <w:shd w:val="clear" w:color="auto" w:fill="F2F2F2"/>
+            <w:tcMar>
+              <w:top w:w="0" w:type="dxa"/>
+              <w:bottom w:w="0" w:type="dxa"/>
+              <w:left w:w="0" w:type="dxa"/>
+              <w:right w:w="0" w:type="dxa"/>
+            </w:tcMar>
+            <w:vAlign w:val="center"/>
+          </w:tcPr>
+          <w:p>
+            <w:pPr>
+              <w:jc w:val="center"/>
+              <w:spacing w:after="100" w:before="100" w:line="240"/>
+              <w:ind w:firstLine="0" w:left="100" w:right="100"/>
+            </w:pPr>
+            <w:r xmlns:w="http://schemas.openxmlformats.org/wordprocessingml/2006/main" xmlns:wp="http://schemas.openxmlformats.org/drawingml/2006/wordprocessingDrawing" xmlns:r="http://schemas.openxmlformats.org/officeDocument/2006/relationships" xmlns:w14="http://schemas.microsoft.com/office/word/2010/wordml">
+              <w:rPr>
+                <w:rFonts w:ascii="Arial" w:hAnsi="Arial" w:eastAsia="Arial" w:cs="Arial"/>
+                <w:b/>
+                <w:sz w:val="22"/>
+                <w:szCs w:val="22"/>
+                <w:color w:val="000000"/>
+              </w:rPr>
+              <w:t xml:space="preserve">3,440</w:t>
+            </w:r>
+          </w:p>
+        </w:tc>
+        <w:tc>
+          <w:tcPr>
+            <w:tcBorders>
+              <w:bottom w:val="single" w:sz="16" w:space="0" w:color="666666"/>
+              <w:left w:val="single" w:sz="8" w:space="0" w:color="000000"/>
+            </w:tcBorders>
+            <w:shd w:val="clear" w:color="auto" w:fill="F2F2F2"/>
+            <w:tcMar>
+              <w:top w:w="0" w:type="dxa"/>
+              <w:bottom w:w="0" w:type="dxa"/>
+              <w:left w:w="0" w:type="dxa"/>
+              <w:right w:w="0" w:type="dxa"/>
+            </w:tcMar>
+            <w:vAlign w:val="center"/>
+          </w:tcPr>
+          <w:p>
+            <w:pPr>
+              <w:jc w:val="center"/>
+              <w:spacing w:after="100" w:before="100" w:line="240"/>
+              <w:ind w:firstLine="0" w:left="100" w:right="100"/>
+            </w:pPr>
+            <w:r xmlns:w="http://schemas.openxmlformats.org/wordprocessingml/2006/main" xmlns:wp="http://schemas.openxmlformats.org/drawingml/2006/wordprocessingDrawing" xmlns:r="http://schemas.openxmlformats.org/officeDocument/2006/relationships" xmlns:w14="http://schemas.microsoft.com/office/word/2010/wordml">
+              <w:rPr>
+                <w:rFonts w:ascii="Arial" w:hAnsi="Arial" w:eastAsia="Arial" w:cs="Arial"/>
+                <w:b/>
+                <w:sz w:val="22"/>
+                <w:szCs w:val="22"/>
+                <w:color w:val="000000"/>
+              </w:rPr>
+              <w:t xml:space="preserve">1,469</w:t>
+            </w:r>
+          </w:p>
+        </w:tc>
+        <w:tc>
+          <w:tcPr>
+            <w:tcBorders>
+              <w:bottom w:val="single" w:sz="16" w:space="0" w:color="666666"/>
+            </w:tcBorders>
+            <w:shd w:val="clear" w:color="auto" w:fill="F2F2F2"/>
+            <w:tcMar>
+              <w:top w:w="0" w:type="dxa"/>
+              <w:bottom w:w="0" w:type="dxa"/>
+              <w:left w:w="0" w:type="dxa"/>
+              <w:right w:w="0" w:type="dxa"/>
+            </w:tcMar>
+            <w:vAlign w:val="center"/>
+          </w:tcPr>
+          <w:p>
+            <w:pPr>
+              <w:jc w:val="center"/>
+              <w:spacing w:after="100" w:before="100" w:line="240"/>
+              <w:ind w:firstLine="0" w:left="100" w:right="100"/>
+            </w:pPr>
+            <w:r xmlns:w="http://schemas.openxmlformats.org/wordprocessingml/2006/main" xmlns:wp="http://schemas.openxmlformats.org/drawingml/2006/wordprocessingDrawing" xmlns:r="http://schemas.openxmlformats.org/officeDocument/2006/relationships" xmlns:w14="http://schemas.microsoft.com/office/word/2010/wordml">
+              <w:rPr>
+                <w:rFonts w:ascii="Arial" w:hAnsi="Arial" w:eastAsia="Arial" w:cs="Arial"/>
+                <w:b/>
+                <w:sz w:val="22"/>
+                <w:szCs w:val="22"/>
+                <w:color w:val="000000"/>
+              </w:rPr>
+              <w:t xml:space="preserve">42.7</w:t>
+            </w:r>
+          </w:p>
+        </w:tc>
+        <w:tc>
+          <w:tcPr>
+            <w:tcBorders>
+              <w:bottom w:val="single" w:sz="16" w:space="0" w:color="666666"/>
+              <w:right w:val="single" w:sz="8" w:space="0" w:color="000000"/>
+            </w:tcBorders>
+            <w:shd w:val="clear" w:color="auto" w:fill="F2F2F2"/>
+            <w:tcMar>
+              <w:top w:w="0" w:type="dxa"/>
+              <w:bottom w:w="0" w:type="dxa"/>
+              <w:left w:w="0" w:type="dxa"/>
+              <w:right w:w="0" w:type="dxa"/>
+            </w:tcMar>
+            <w:vAlign w:val="center"/>
+          </w:tcPr>
+          <w:p>
+            <w:pPr>
+              <w:jc w:val="center"/>
+              <w:spacing w:after="100" w:before="100" w:line="240"/>
+              <w:ind w:firstLine="0" w:left="100" w:right="100"/>
+            </w:pPr>
+            <w:r xmlns:w="http://schemas.openxmlformats.org/wordprocessingml/2006/main" xmlns:wp="http://schemas.openxmlformats.org/drawingml/2006/wordprocessingDrawing" xmlns:r="http://schemas.openxmlformats.org/officeDocument/2006/relationships" xmlns:w14="http://schemas.microsoft.com/office/word/2010/wordml">
+              <w:rPr>
+                <w:rFonts w:ascii="Arial" w:hAnsi="Arial" w:eastAsia="Arial" w:cs="Arial"/>
+                <w:b/>
+                <w:sz w:val="22"/>
+                <w:szCs w:val="22"/>
+                <w:color w:val="000000"/>
+              </w:rPr>
+              <w:t xml:space="preserve">22.0</w:t>
+            </w:r>
+          </w:p>
+        </w:tc>
+        <w:tc>
+          <w:tcPr>
+            <w:tcBorders>
+              <w:bottom w:val="single" w:sz="16" w:space="0" w:color="666666"/>
+              <w:left w:val="single" w:sz="8" w:space="0" w:color="000000"/>
+            </w:tcBorders>
+            <w:shd w:val="clear" w:color="auto" w:fill="F2F2F2"/>
+            <w:tcMar>
+              <w:top w:w="0" w:type="dxa"/>
+              <w:bottom w:w="0" w:type="dxa"/>
+              <w:left w:w="0" w:type="dxa"/>
+              <w:right w:w="0" w:type="dxa"/>
+            </w:tcMar>
+            <w:vAlign w:val="center"/>
+          </w:tcPr>
+          <w:p>
+            <w:pPr>
+              <w:jc w:val="center"/>
+              <w:spacing w:after="100" w:before="100" w:line="240"/>
+              <w:ind w:firstLine="0" w:left="100" w:right="100"/>
+            </w:pPr>
+            <w:r xmlns:w="http://schemas.openxmlformats.org/wordprocessingml/2006/main" xmlns:wp="http://schemas.openxmlformats.org/drawingml/2006/wordprocessingDrawing" xmlns:r="http://schemas.openxmlformats.org/officeDocument/2006/relationships" xmlns:w14="http://schemas.microsoft.com/office/word/2010/wordml">
+              <w:rPr>
+                <w:rFonts w:ascii="Arial" w:hAnsi="Arial" w:eastAsia="Arial" w:cs="Arial"/>
+                <w:b/>
+                <w:sz w:val="22"/>
+                <w:szCs w:val="22"/>
+                <w:color w:val="000000"/>
+              </w:rPr>
+              <w:t xml:space="preserve">1,971</w:t>
+            </w:r>
+          </w:p>
+        </w:tc>
+        <w:tc>
+          <w:tcPr>
+            <w:tcBorders>
+              <w:bottom w:val="single" w:sz="16" w:space="0" w:color="666666"/>
+            </w:tcBorders>
+            <w:shd w:val="clear" w:color="auto" w:fill="F2F2F2"/>
+            <w:tcMar>
+              <w:top w:w="0" w:type="dxa"/>
+              <w:bottom w:w="0" w:type="dxa"/>
+              <w:left w:w="0" w:type="dxa"/>
+              <w:right w:w="0" w:type="dxa"/>
+            </w:tcMar>
+            <w:vAlign w:val="center"/>
+          </w:tcPr>
+          <w:p>
+            <w:pPr>
+              <w:jc w:val="center"/>
+              <w:spacing w:after="100" w:before="100" w:line="240"/>
+              <w:ind w:firstLine="0" w:left="100" w:right="100"/>
+            </w:pPr>
+            <w:r xmlns:w="http://schemas.openxmlformats.org/wordprocessingml/2006/main" xmlns:wp="http://schemas.openxmlformats.org/drawingml/2006/wordprocessingDrawing" xmlns:r="http://schemas.openxmlformats.org/officeDocument/2006/relationships" xmlns:w14="http://schemas.microsoft.com/office/word/2010/wordml">
+              <w:rPr>
+                <w:rFonts w:ascii="Arial" w:hAnsi="Arial" w:eastAsia="Arial" w:cs="Arial"/>
+                <w:b/>
+                <w:sz w:val="22"/>
+                <w:szCs w:val="22"/>
+                <w:color w:val="000000"/>
+              </w:rPr>
+              <w:t xml:space="preserve">57.3</w:t>
+            </w:r>
+          </w:p>
+        </w:tc>
+        <w:tc>
+          <w:tcPr>
+            <w:tcBorders>
+              <w:bottom w:val="single" w:sz="16" w:space="0" w:color="666666"/>
+            </w:tcBorders>
+            <w:shd w:val="clear" w:color="auto" w:fill="F2F2F2"/>
+            <w:tcMar>
+              <w:top w:w="0" w:type="dxa"/>
+              <w:bottom w:w="0" w:type="dxa"/>
+              <w:left w:w="0" w:type="dxa"/>
+              <w:right w:w="0" w:type="dxa"/>
+            </w:tcMar>
+            <w:vAlign w:val="center"/>
+          </w:tcPr>
+          <w:p>
+            <w:pPr>
+              <w:jc w:val="center"/>
+              <w:spacing w:after="100" w:before="100" w:line="240"/>
+              <w:ind w:firstLine="0" w:left="100" w:right="100"/>
+            </w:pPr>
+            <w:r xmlns:w="http://schemas.openxmlformats.org/wordprocessingml/2006/main" xmlns:wp="http://schemas.openxmlformats.org/drawingml/2006/wordprocessingDrawing" xmlns:r="http://schemas.openxmlformats.org/officeDocument/2006/relationships" xmlns:w14="http://schemas.microsoft.com/office/word/2010/wordml">
+              <w:rPr>
+                <w:rFonts w:ascii="Arial" w:hAnsi="Arial" w:eastAsia="Arial" w:cs="Arial"/>
+                <w:b/>
                 <w:sz w:val="22"/>
                 <w:szCs w:val="22"/>
                 <w:color w:val="000000"/>

</xml_diff>